<commit_message>
15 IX3S0 slight corrections
</commit_message>
<xml_diff>
--- a/15 Sklep internetowy WCY22IX3S0/Sklep internetowy.docx
+++ b/15 Sklep internetowy WCY22IX3S0/Sklep internetowy.docx
@@ -400,7 +400,15 @@
                 <w:sz w:val="28"/>
                 <w:szCs w:val="28"/>
               </w:rPr>
-              <w:t>Zmiany: 6.12</w:t>
+              <w:t>Zmiany: 18</w:t>
+            </w:r>
+            <w:r>
+              <w:rPr>
+                <w:b/>
+                <w:sz w:val="28"/>
+                <w:szCs w:val="28"/>
+              </w:rPr>
+              <w:t>.12</w:t>
             </w:r>
             <w:r>
               <w:rPr>
@@ -2044,12 +2052,21 @@
         <w:pStyle w:val="Nagwek1"/>
       </w:pPr>
       <w:bookmarkStart w:id="0" w:name="_Toc185263812"/>
+    </w:p>
+    <w:p>
+      <w:pPr>
+        <w:pStyle w:val="Nagwek1"/>
+      </w:pPr>
+    </w:p>
+    <w:p>
+      <w:pPr>
+        <w:pStyle w:val="Nagwek1"/>
+      </w:pPr>
       <w:r>
         <w:t>1. Glosariusz (słownik pojęć)</w:t>
       </w:r>
       <w:bookmarkEnd w:id="0"/>
     </w:p>
-    <w:p/>
     <w:tbl>
       <w:tblPr>
         <w:tblStyle w:val="Tabela-Siatka"/>
@@ -2111,6 +2128,7 @@
           </w:tcPr>
           <w:p>
             <w:r>
+              <w:lastRenderedPageBreak/>
               <w:t>Powiadomienie</w:t>
             </w:r>
           </w:p>
@@ -2155,7 +2173,6 @@
           </w:tcPr>
           <w:p>
             <w:r>
-              <w:lastRenderedPageBreak/>
               <w:t>Reklamacja</w:t>
             </w:r>
           </w:p>
@@ -2517,6 +2534,7 @@
           </w:tcPr>
           <w:p>
             <w:r>
+              <w:lastRenderedPageBreak/>
               <w:t>Klasa</w:t>
             </w:r>
           </w:p>
@@ -2564,7 +2582,6 @@
       </w:pPr>
       <w:bookmarkStart w:id="1" w:name="_Toc185263813"/>
       <w:r>
-        <w:lastRenderedPageBreak/>
         <w:t>2</w:t>
       </w:r>
       <w:r>
@@ -3170,7 +3187,11 @@
         <w:t xml:space="preserve">zwrotów </w:t>
       </w:r>
       <w:r>
-        <w:t xml:space="preserve">i reklamacji. Chcą także mieć możliwość </w:t>
+        <w:t xml:space="preserve">i </w:t>
+      </w:r>
+      <w:r>
+        <w:lastRenderedPageBreak/>
+        <w:t xml:space="preserve">reklamacji. Chcą także mieć możliwość </w:t>
       </w:r>
       <w:r>
         <w:rPr>
@@ -3234,7 +3255,6 @@
         </w:rPr>
       </w:pPr>
       <w:r>
-        <w:lastRenderedPageBreak/>
         <w:t xml:space="preserve">Właściciel serwisu chce </w:t>
       </w:r>
       <w:r>
@@ -3672,6 +3692,7 @@
               <w:spacing w:line="240" w:lineRule="auto"/>
             </w:pPr>
             <w:r>
+              <w:lastRenderedPageBreak/>
               <w:t>Platforma handlowa/system</w:t>
             </w:r>
           </w:p>
@@ -3813,7 +3834,6 @@
               <w:spacing w:line="240" w:lineRule="auto"/>
             </w:pPr>
             <w:r>
-              <w:lastRenderedPageBreak/>
               <w:t>widzi liczbę (produktów)</w:t>
             </w:r>
           </w:p>
@@ -4052,7 +4072,6 @@
               <w:spacing w:line="240" w:lineRule="auto"/>
             </w:pPr>
             <w:r>
-              <w:lastRenderedPageBreak/>
               <w:t xml:space="preserve">Sprzedawca </w:t>
             </w:r>
             <w:r>
@@ -4692,6 +4711,7 @@
               </w:rPr>
             </w:pPr>
             <w:r>
+              <w:lastRenderedPageBreak/>
               <w:t xml:space="preserve">Opinia </w:t>
             </w:r>
             <w:r>
@@ -4863,7 +4883,6 @@
               <w:spacing w:line="240" w:lineRule="auto"/>
             </w:pPr>
             <w:r>
-              <w:lastRenderedPageBreak/>
               <w:t>Newsletter</w:t>
             </w:r>
           </w:p>
@@ -6207,6 +6226,7 @@
               <w:spacing w:line="240" w:lineRule="auto"/>
             </w:pPr>
             <w:r>
+              <w:lastRenderedPageBreak/>
               <w:t>Komentarz</w:t>
             </w:r>
           </w:p>
@@ -6371,7 +6391,6 @@
               <w:spacing w:line="240" w:lineRule="auto"/>
             </w:pPr>
             <w:r>
-              <w:lastRenderedPageBreak/>
               <w:t>Reklama</w:t>
             </w:r>
           </w:p>
@@ -7010,7 +7029,11 @@
               <w:spacing w:line="240" w:lineRule="auto"/>
             </w:pPr>
             <w:r>
-              <w:t>loguje się poprzez (Google, Facebook)</w:t>
+              <w:t xml:space="preserve">loguje się poprzez </w:t>
+            </w:r>
+            <w:r>
+              <w:lastRenderedPageBreak/>
+              <w:t>(Google, Facebook)</w:t>
             </w:r>
           </w:p>
           <w:p>
@@ -7028,7 +7051,6 @@
               <w:spacing w:line="240" w:lineRule="auto"/>
             </w:pPr>
             <w:r>
-              <w:lastRenderedPageBreak/>
               <w:t>wprowadza (adres dostawy)</w:t>
             </w:r>
           </w:p>
@@ -7529,6 +7551,7 @@
               <w:spacing w:line="240" w:lineRule="auto"/>
             </w:pPr>
             <w:r>
+              <w:lastRenderedPageBreak/>
               <w:t>treść ogłoszenia</w:t>
             </w:r>
           </w:p>
@@ -7598,6 +7621,7 @@
               </w:rPr>
             </w:pPr>
             <w:r>
+              <w:lastRenderedPageBreak/>
               <w:t xml:space="preserve">Promocja </w:t>
             </w:r>
           </w:p>
@@ -7685,7 +7709,6 @@
               <w:spacing w:line="240" w:lineRule="auto"/>
             </w:pPr>
             <w:r>
-              <w:lastRenderedPageBreak/>
               <w:t>Powiadomienie</w:t>
             </w:r>
           </w:p>
@@ -8601,7 +8624,15 @@
                 <w:sz w:val="28"/>
                 <w:szCs w:val="28"/>
               </w:rPr>
-              <w:t>Produkt, Opinia, Koszyk, Newsletter, Powiadomienie, Promocja, Płatność, Zamówienie, Zwrot, Wiadomość, Serwis</w:t>
+              <w:t xml:space="preserve">Produkt, Opinia, Koszyk, Newsletter, Powiadomienie, Promocja, </w:t>
+            </w:r>
+            <w:r>
+              <w:rPr>
+                <w:sz w:val="28"/>
+                <w:szCs w:val="28"/>
+              </w:rPr>
+              <w:lastRenderedPageBreak/>
+              <w:t>Płatność, Zamówienie, Zwrot, Wiadomość, Serwis</w:t>
             </w:r>
           </w:p>
         </w:tc>
@@ -8674,7 +8705,6 @@
                 <w:sz w:val="28"/>
                 <w:szCs w:val="28"/>
               </w:rPr>
-              <w:lastRenderedPageBreak/>
               <w:t>Klasa</w:t>
             </w:r>
             <w:r>
@@ -9389,6 +9419,7 @@
                 <w:sz w:val="28"/>
                 <w:szCs w:val="28"/>
               </w:rPr>
+              <w:lastRenderedPageBreak/>
               <w:t>Współpracownicy:</w:t>
             </w:r>
           </w:p>
@@ -9469,7 +9500,6 @@
                 <w:sz w:val="28"/>
                 <w:szCs w:val="28"/>
               </w:rPr>
-              <w:lastRenderedPageBreak/>
               <w:t>Klasa</w:t>
             </w:r>
             <w:r>
@@ -10363,7 +10393,6 @@
                 <w:sz w:val="28"/>
                 <w:szCs w:val="28"/>
               </w:rPr>
-              <w:lastRenderedPageBreak/>
               <w:t>Współpracownicy:</w:t>
             </w:r>
           </w:p>
@@ -12309,27 +12338,14 @@
       <w:r>
         <w:t>.</w:t>
       </w:r>
-      <w:r>
-        <w:fldChar w:fldCharType="begin"/>
-      </w:r>
-      <w:r>
-        <w:instrText xml:space="preserve"> SEQ Diagram_przypadków_użycia \* ARABIC </w:instrText>
-      </w:r>
-      <w:r>
-        <w:fldChar w:fldCharType="separate"/>
-      </w:r>
-      <w:r>
-        <w:rPr>
-          <w:noProof/>
-        </w:rPr>
-        <w:t>1</w:t>
-      </w:r>
-      <w:r>
-        <w:rPr>
-          <w:noProof/>
-        </w:rPr>
-        <w:fldChar w:fldCharType="end"/>
-      </w:r>
+      <w:fldSimple w:instr=" SEQ Diagram_przypadków_użycia \* ARABIC ">
+        <w:r>
+          <w:rPr>
+            <w:noProof/>
+          </w:rPr>
+          <w:t>1</w:t>
+        </w:r>
+      </w:fldSimple>
       <w:r>
         <w:t>. Klient. Opracował: Marcin Laskowski</w:t>
       </w:r>
@@ -12400,27 +12416,14 @@
       <w:r>
         <w:t>.</w:t>
       </w:r>
-      <w:r>
-        <w:fldChar w:fldCharType="begin"/>
-      </w:r>
-      <w:r>
-        <w:instrText xml:space="preserve"> SEQ Diagram_przypadków_użycia \* ARABIC </w:instrText>
-      </w:r>
-      <w:r>
-        <w:fldChar w:fldCharType="separate"/>
-      </w:r>
-      <w:r>
-        <w:rPr>
-          <w:noProof/>
-        </w:rPr>
-        <w:t>2</w:t>
-      </w:r>
-      <w:r>
-        <w:rPr>
-          <w:noProof/>
-        </w:rPr>
-        <w:fldChar w:fldCharType="end"/>
-      </w:r>
+      <w:fldSimple w:instr=" SEQ Diagram_przypadków_użycia \* ARABIC ">
+        <w:r>
+          <w:rPr>
+            <w:noProof/>
+          </w:rPr>
+          <w:t>2</w:t>
+        </w:r>
+      </w:fldSimple>
       <w:r>
         <w:t>. Sprzedawca. Opracował: Szymon Makowski</w:t>
       </w:r>
@@ -12500,27 +12503,14 @@
       <w:r>
         <w:t>.</w:t>
       </w:r>
-      <w:r>
-        <w:fldChar w:fldCharType="begin"/>
-      </w:r>
-      <w:r>
-        <w:instrText xml:space="preserve"> SEQ Diagram_przypadków_użycia \* ARABIC </w:instrText>
-      </w:r>
-      <w:r>
-        <w:fldChar w:fldCharType="separate"/>
-      </w:r>
-      <w:r>
-        <w:rPr>
-          <w:noProof/>
-        </w:rPr>
-        <w:t>3</w:t>
-      </w:r>
-      <w:r>
-        <w:rPr>
-          <w:noProof/>
-        </w:rPr>
-        <w:fldChar w:fldCharType="end"/>
-      </w:r>
+      <w:fldSimple w:instr=" SEQ Diagram_przypadków_użycia \* ARABIC ">
+        <w:r>
+          <w:rPr>
+            <w:noProof/>
+          </w:rPr>
+          <w:t>3</w:t>
+        </w:r>
+      </w:fldSimple>
       <w:r>
         <w:t>. Właściciel sklepu. Opracował: Szymon Makowski</w:t>
       </w:r>
@@ -35044,11 +35034,11 @@
     <w:p/>
     <w:p/>
     <w:p/>
+    <w:bookmarkStart w:id="17" w:name="_Toc185263829"/>
     <w:p>
       <w:pPr>
         <w:pStyle w:val="Nagwek1"/>
       </w:pPr>
-      <w:bookmarkStart w:id="17" w:name="_Toc185263829"/>
       <w:r>
         <w:rPr>
           <w:noProof/>
@@ -35111,27 +35101,14 @@
                             <w:r>
                               <w:t>Prototyp ekranu 10.</w:t>
                             </w:r>
-                            <w:r>
-                              <w:fldChar w:fldCharType="begin"/>
-                            </w:r>
-                            <w:r>
-                              <w:instrText xml:space="preserve"> SEQ Zrzut_ekranu \* ARABIC </w:instrText>
-                            </w:r>
-                            <w:r>
-                              <w:fldChar w:fldCharType="separate"/>
-                            </w:r>
-                            <w:r>
-                              <w:rPr>
-                                <w:noProof/>
-                              </w:rPr>
-                              <w:t>1</w:t>
-                            </w:r>
-                            <w:r>
-                              <w:rPr>
-                                <w:noProof/>
-                              </w:rPr>
-                              <w:fldChar w:fldCharType="end"/>
-                            </w:r>
+                            <w:fldSimple w:instr=" SEQ Zrzut_ekranu \* ARABIC ">
+                              <w:r>
+                                <w:rPr>
+                                  <w:noProof/>
+                                </w:rPr>
+                                <w:t>1</w:t>
+                              </w:r>
+                            </w:fldSimple>
                             <w:r>
                               <w:t>. Projekt widoku strony głównej sklepu w wersji desktopowej. Opracował: Szymon Makowski</w:t>
                             </w:r>
@@ -35355,27 +35332,14 @@
                             <w:r>
                               <w:t>Prototyp ekranu 10.</w:t>
                             </w:r>
-                            <w:r>
-                              <w:fldChar w:fldCharType="begin"/>
-                            </w:r>
-                            <w:r>
-                              <w:instrText xml:space="preserve"> SEQ Zrzut_ekranu \* ARABIC </w:instrText>
-                            </w:r>
-                            <w:r>
-                              <w:fldChar w:fldCharType="separate"/>
-                            </w:r>
-                            <w:r>
-                              <w:rPr>
-                                <w:noProof/>
-                              </w:rPr>
-                              <w:t>2</w:t>
-                            </w:r>
-                            <w:r>
-                              <w:rPr>
-                                <w:noProof/>
-                              </w:rPr>
-                              <w:fldChar w:fldCharType="end"/>
-                            </w:r>
+                            <w:fldSimple w:instr=" SEQ Zrzut_ekranu \* ARABIC ">
+                              <w:r>
+                                <w:rPr>
+                                  <w:noProof/>
+                                </w:rPr>
+                                <w:t>2</w:t>
+                              </w:r>
+                            </w:fldSimple>
                             <w:r>
                               <w:t>. Projekt widoku strony oferty z produktem</w:t>
                             </w:r>
@@ -35952,11 +35916,76 @@
       </w:pPr>
       <w:bookmarkStart w:id="18" w:name="_Toc185263830"/>
       <w:r>
+        <w:lastRenderedPageBreak/>
+        <w:drawing>
+          <wp:anchor distT="0" distB="0" distL="114300" distR="114300" simplePos="0" relativeHeight="251680768" behindDoc="1" locked="0" layoutInCell="1" allowOverlap="1" wp14:anchorId="254C8267" wp14:editId="75CDDF7C">
+            <wp:simplePos x="0" y="0"/>
+            <wp:positionH relativeFrom="column">
+              <wp:posOffset>2712720</wp:posOffset>
+            </wp:positionH>
+            <wp:positionV relativeFrom="paragraph">
+              <wp:posOffset>426720</wp:posOffset>
+            </wp:positionV>
+            <wp:extent cx="3008630" cy="7122795"/>
+            <wp:effectExtent l="0" t="0" r="1270" b="1905"/>
+            <wp:wrapTight wrapText="bothSides">
+              <wp:wrapPolygon edited="0">
+                <wp:start x="0" y="0"/>
+                <wp:lineTo x="0" y="21548"/>
+                <wp:lineTo x="21472" y="21548"/>
+                <wp:lineTo x="21472" y="0"/>
+                <wp:lineTo x="0" y="0"/>
+              </wp:wrapPolygon>
+            </wp:wrapTight>
+            <wp:docPr id="8" name="Obraz 8"/>
+            <wp:cNvGraphicFramePr>
+              <a:graphicFrameLocks xmlns:a="http://schemas.openxmlformats.org/drawingml/2006/main" noChangeAspect="1"/>
+            </wp:cNvGraphicFramePr>
+            <a:graphic xmlns:a="http://schemas.openxmlformats.org/drawingml/2006/main">
+              <a:graphicData uri="http://schemas.openxmlformats.org/drawingml/2006/picture">
+                <pic:pic xmlns:pic="http://schemas.openxmlformats.org/drawingml/2006/picture">
+                  <pic:nvPicPr>
+                    <pic:cNvPr id="1" name=""/>
+                    <pic:cNvPicPr/>
+                  </pic:nvPicPr>
+                  <pic:blipFill>
+                    <a:blip r:embed="rId19">
+                      <a:extLst>
+                        <a:ext uri="{28A0092B-C50C-407E-A947-70E740481C1C}">
+                          <a14:useLocalDpi xmlns:a14="http://schemas.microsoft.com/office/drawing/2010/main" val="0"/>
+                        </a:ext>
+                      </a:extLst>
+                    </a:blip>
+                    <a:stretch>
+                      <a:fillRect/>
+                    </a:stretch>
+                  </pic:blipFill>
+                  <pic:spPr>
+                    <a:xfrm>
+                      <a:off x="0" y="0"/>
+                      <a:ext cx="3008630" cy="7122795"/>
+                    </a:xfrm>
+                    <a:prstGeom prst="rect">
+                      <a:avLst/>
+                    </a:prstGeom>
+                  </pic:spPr>
+                </pic:pic>
+              </a:graphicData>
+            </a:graphic>
+            <wp14:sizeRelH relativeFrom="margin">
+              <wp14:pctWidth>0</wp14:pctWidth>
+            </wp14:sizeRelH>
+            <wp14:sizeRelV relativeFrom="margin">
+              <wp14:pctHeight>0</wp14:pctHeight>
+            </wp14:sizeRelV>
+          </wp:anchor>
+        </w:drawing>
+      </w:r>
+      <w:r>
         <w:rPr>
           <w:noProof/>
           <w:lang w:val="pl-PL"/>
         </w:rPr>
-        <w:lastRenderedPageBreak/>
         <mc:AlternateContent>
           <mc:Choice Requires="wps">
             <w:drawing>
@@ -36018,27 +36047,14 @@
                             <w:r>
                               <w:t>.</w:t>
                             </w:r>
-                            <w:r>
-                              <w:fldChar w:fldCharType="begin"/>
-                            </w:r>
-                            <w:r>
-                              <w:instrText xml:space="preserve"> SEQ Diagram_Aktywności \* ARABIC </w:instrText>
-                            </w:r>
-                            <w:r>
-                              <w:fldChar w:fldCharType="separate"/>
-                            </w:r>
-                            <w:r>
-                              <w:rPr>
-                                <w:noProof/>
-                              </w:rPr>
-                              <w:t>1</w:t>
-                            </w:r>
-                            <w:r>
-                              <w:rPr>
-                                <w:noProof/>
-                              </w:rPr>
-                              <w:fldChar w:fldCharType="end"/>
-                            </w:r>
+                            <w:fldSimple w:instr=" SEQ Diagram_Aktywności \* ARABIC ">
+                              <w:r>
+                                <w:rPr>
+                                  <w:noProof/>
+                                </w:rPr>
+                                <w:t>1</w:t>
+                              </w:r>
+                            </w:fldSimple>
                             <w:r>
                               <w:t>. Przeglądanie ofert w sklepie. Opracował: Szymon Makowski</w:t>
                             </w:r>
@@ -36149,7 +36165,7 @@
                     <pic:cNvPicPr/>
                   </pic:nvPicPr>
                   <pic:blipFill>
-                    <a:blip r:embed="rId19">
+                    <a:blip r:embed="rId20">
                       <a:extLst>
                         <a:ext uri="{28A0092B-C50C-407E-A947-70E740481C1C}">
                           <a14:useLocalDpi xmlns:a14="http://schemas.microsoft.com/office/drawing/2010/main" val="0"/>
@@ -36189,7 +36205,7 @@
         <mc:AlternateContent>
           <mc:Choice Requires="wps">
             <w:drawing>
-              <wp:anchor distT="0" distB="0" distL="114300" distR="114300" simplePos="0" relativeHeight="251677696" behindDoc="1" locked="0" layoutInCell="1" allowOverlap="1" wp14:anchorId="7F3662CE" wp14:editId="0158D972">
+              <wp:anchor distT="0" distB="0" distL="114300" distR="114300" simplePos="0" relativeHeight="251677696" behindDoc="1" locked="0" layoutInCell="1" allowOverlap="1" wp14:anchorId="7F3662CE" wp14:editId="6E6A231C">
                 <wp:simplePos x="0" y="0"/>
                 <wp:positionH relativeFrom="column">
                   <wp:posOffset>2734945</wp:posOffset>
@@ -36248,27 +36264,14 @@
                             <w:r>
                               <w:t>.</w:t>
                             </w:r>
-                            <w:r>
-                              <w:fldChar w:fldCharType="begin"/>
-                            </w:r>
-                            <w:r>
-                              <w:instrText xml:space="preserve"> SEQ Diagram_Aktywności \* ARABIC </w:instrText>
-                            </w:r>
-                            <w:r>
-                              <w:fldChar w:fldCharType="separate"/>
-                            </w:r>
-                            <w:r>
-                              <w:rPr>
-                                <w:noProof/>
-                              </w:rPr>
-                              <w:t>2</w:t>
-                            </w:r>
-                            <w:r>
-                              <w:rPr>
-                                <w:noProof/>
-                              </w:rPr>
-                              <w:fldChar w:fldCharType="end"/>
-                            </w:r>
+                            <w:fldSimple w:instr=" SEQ Diagram_Aktywności \* ARABIC ">
+                              <w:r>
+                                <w:rPr>
+                                  <w:noProof/>
+                                </w:rPr>
+                                <w:t>2</w:t>
+                              </w:r>
+                            </w:fldSimple>
                             <w:r>
                               <w:t xml:space="preserve">. Dokonywanie zakupów </w:t>
                             </w:r>
@@ -36295,7 +36298,11 @@
           </mc:Choice>
           <mc:Fallback>
             <w:pict>
-              <v:shape w14:anchorId="7F3662CE" id="Pole tekstowe 24" o:spid="_x0000_s1031" type="#_x0000_t202" style="position:absolute;margin-left:215.35pt;margin-top:593.45pt;width:235.1pt;height:.05pt;z-index:-251638784;visibility:visible;mso-wrap-style:square;mso-wrap-distance-left:9pt;mso-wrap-distance-top:0;mso-wrap-distance-right:9pt;mso-wrap-distance-bottom:0;mso-position-horizontal:absolute;mso-position-horizontal-relative:text;mso-position-vertical:absolute;mso-position-vertical-relative:text;v-text-anchor:top" o:gfxdata="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" stroked="f">
+              <v:shapetype w14:anchorId="7F3662CE" id="_x0000_t202" coordsize="21600,21600" o:spt="202" path="m,l,21600r21600,l21600,xe">
+                <v:stroke joinstyle="miter"/>
+                <v:path gradientshapeok="t" o:connecttype="rect"/>
+              </v:shapetype>
+              <v:shape id="Pole tekstowe 24" o:spid="_x0000_s1031" type="#_x0000_t202" style="position:absolute;margin-left:215.35pt;margin-top:593.45pt;width:235.1pt;height:.05pt;z-index:-251638784;visibility:visible;mso-wrap-style:square;mso-wrap-distance-left:9pt;mso-wrap-distance-top:0;mso-wrap-distance-right:9pt;mso-wrap-distance-bottom:0;mso-position-horizontal:absolute;mso-position-horizontal-relative:text;mso-position-vertical:absolute;mso-position-vertical-relative:text;v-text-anchor:top" o:gfxdata="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" stroked="f">
                 <v:textbox style="mso-fit-shape-to-text:t" inset="0,0,0,0">
                   <w:txbxContent>
                     <w:p>
@@ -36316,27 +36323,14 @@
                       <w:r>
                         <w:t>.</w:t>
                       </w:r>
-                      <w:r>
-                        <w:fldChar w:fldCharType="begin"/>
-                      </w:r>
-                      <w:r>
-                        <w:instrText xml:space="preserve"> SEQ Diagram_Aktywności \* ARABIC </w:instrText>
-                      </w:r>
-                      <w:r>
-                        <w:fldChar w:fldCharType="separate"/>
-                      </w:r>
-                      <w:r>
-                        <w:rPr>
-                          <w:noProof/>
-                        </w:rPr>
-                        <w:t>2</w:t>
-                      </w:r>
-                      <w:r>
-                        <w:rPr>
-                          <w:noProof/>
-                        </w:rPr>
-                        <w:fldChar w:fldCharType="end"/>
-                      </w:r>
+                      <w:fldSimple w:instr=" SEQ Diagram_Aktywności \* ARABIC ">
+                        <w:r>
+                          <w:rPr>
+                            <w:noProof/>
+                          </w:rPr>
+                          <w:t>2</w:t>
+                        </w:r>
+                      </w:fldSimple>
                       <w:r>
                         <w:t xml:space="preserve">. Dokonywanie zakupów </w:t>
                       </w:r>
@@ -36354,75 +36348,6 @@
             </w:pict>
           </mc:Fallback>
         </mc:AlternateContent>
-      </w:r>
-      <w:r>
-        <w:rPr>
-          <w:noProof/>
-          <w:lang w:val="pl-PL"/>
-        </w:rPr>
-        <w:drawing>
-          <wp:anchor distT="0" distB="0" distL="114300" distR="114300" simplePos="0" relativeHeight="251671552" behindDoc="1" locked="0" layoutInCell="1" allowOverlap="1" wp14:anchorId="59AF7912" wp14:editId="0BC46CC1">
-            <wp:simplePos x="0" y="0"/>
-            <wp:positionH relativeFrom="margin">
-              <wp:posOffset>2734945</wp:posOffset>
-            </wp:positionH>
-            <wp:positionV relativeFrom="paragraph">
-              <wp:posOffset>411480</wp:posOffset>
-            </wp:positionV>
-            <wp:extent cx="2985770" cy="7068185"/>
-            <wp:effectExtent l="0" t="0" r="5080" b="0"/>
-            <wp:wrapTight wrapText="bothSides">
-              <wp:wrapPolygon edited="0">
-                <wp:start x="0" y="0"/>
-                <wp:lineTo x="0" y="21540"/>
-                <wp:lineTo x="21499" y="21540"/>
-                <wp:lineTo x="21499" y="0"/>
-                <wp:lineTo x="0" y="0"/>
-              </wp:wrapPolygon>
-            </wp:wrapTight>
-            <wp:docPr id="19" name="Obraz 19"/>
-            <wp:cNvGraphicFramePr>
-              <a:graphicFrameLocks xmlns:a="http://schemas.openxmlformats.org/drawingml/2006/main" noChangeAspect="1"/>
-            </wp:cNvGraphicFramePr>
-            <a:graphic xmlns:a="http://schemas.openxmlformats.org/drawingml/2006/main">
-              <a:graphicData uri="http://schemas.openxmlformats.org/drawingml/2006/picture">
-                <pic:pic xmlns:pic="http://schemas.openxmlformats.org/drawingml/2006/picture">
-                  <pic:nvPicPr>
-                    <pic:cNvPr id="1" name=""/>
-                    <pic:cNvPicPr/>
-                  </pic:nvPicPr>
-                  <pic:blipFill>
-                    <a:blip r:embed="rId20">
-                      <a:extLst>
-                        <a:ext uri="{28A0092B-C50C-407E-A947-70E740481C1C}">
-                          <a14:useLocalDpi xmlns:a14="http://schemas.microsoft.com/office/drawing/2010/main" val="0"/>
-                        </a:ext>
-                      </a:extLst>
-                    </a:blip>
-                    <a:stretch>
-                      <a:fillRect/>
-                    </a:stretch>
-                  </pic:blipFill>
-                  <pic:spPr>
-                    <a:xfrm>
-                      <a:off x="0" y="0"/>
-                      <a:ext cx="2985770" cy="7068185"/>
-                    </a:xfrm>
-                    <a:prstGeom prst="rect">
-                      <a:avLst/>
-                    </a:prstGeom>
-                  </pic:spPr>
-                </pic:pic>
-              </a:graphicData>
-            </a:graphic>
-            <wp14:sizeRelH relativeFrom="margin">
-              <wp14:pctWidth>0</wp14:pctWidth>
-            </wp14:sizeRelH>
-            <wp14:sizeRelV relativeFrom="margin">
-              <wp14:pctHeight>0</wp14:pctHeight>
-            </wp14:sizeRelV>
-          </wp:anchor>
-        </w:drawing>
       </w:r>
       <w:r>
         <w:t>12</w:t>
@@ -36945,27 +36870,14 @@
       <w:r>
         <w:t>13.</w:t>
       </w:r>
-      <w:r>
-        <w:fldChar w:fldCharType="begin"/>
-      </w:r>
-      <w:r>
-        <w:instrText xml:space="preserve"> SEQ Diagram_sekwencyjny \* ARABIC </w:instrText>
-      </w:r>
-      <w:r>
-        <w:fldChar w:fldCharType="separate"/>
-      </w:r>
-      <w:r>
-        <w:rPr>
-          <w:noProof/>
-        </w:rPr>
-        <w:t>1</w:t>
-      </w:r>
-      <w:r>
-        <w:rPr>
-          <w:noProof/>
-        </w:rPr>
-        <w:fldChar w:fldCharType="end"/>
-      </w:r>
+      <w:fldSimple w:instr=" SEQ Diagram_sekwencyjny \* ARABIC ">
+        <w:r>
+          <w:rPr>
+            <w:noProof/>
+          </w:rPr>
+          <w:t>1</w:t>
+        </w:r>
+      </w:fldSimple>
       <w:r>
         <w:t>. Proces wdrażania nowych funkcjonalności do sklepu internetowego w odpowiedzi na nowe trendy</w:t>
       </w:r>
@@ -37041,24 +36953,14 @@
       <w:r>
         <w:t>Diagram klas 14.</w:t>
       </w:r>
-      <w:r>
-        <w:fldChar w:fldCharType="begin"/>
-      </w:r>
-      <w:r>
-        <w:instrText xml:space="preserve"> SEQ Diagram_klas_14. \* ARABIC </w:instrText>
-      </w:r>
-      <w:r>
-        <w:fldChar w:fldCharType="separate"/>
-      </w:r>
-      <w:r>
-        <w:rPr>
-          <w:noProof/>
-        </w:rPr>
-        <w:t>1</w:t>
-      </w:r>
-      <w:r>
-        <w:fldChar w:fldCharType="end"/>
-      </w:r>
+      <w:fldSimple w:instr=" SEQ Diagram_klas_14. \* ARABIC ">
+        <w:r>
+          <w:rPr>
+            <w:noProof/>
+          </w:rPr>
+          <w:t>1</w:t>
+        </w:r>
+      </w:fldSimple>
       <w:r>
         <w:t>.</w:t>
       </w:r>
@@ -37122,24 +37024,14 @@
       <w:r>
         <w:t xml:space="preserve">Zrzut ekranu </w:t>
       </w:r>
-      <w:r>
-        <w:fldChar w:fldCharType="begin"/>
-      </w:r>
-      <w:r>
-        <w:instrText xml:space="preserve"> SEQ Zrzut_ekranu \* ARABIC </w:instrText>
-      </w:r>
-      <w:r>
-        <w:fldChar w:fldCharType="separate"/>
-      </w:r>
-      <w:r>
-        <w:rPr>
-          <w:noProof/>
-        </w:rPr>
-        <w:t>3</w:t>
-      </w:r>
-      <w:r>
-        <w:fldChar w:fldCharType="end"/>
-      </w:r>
+      <w:fldSimple w:instr=" SEQ Zrzut_ekranu \* ARABIC ">
+        <w:r>
+          <w:rPr>
+            <w:noProof/>
+          </w:rPr>
+          <w:t>3</w:t>
+        </w:r>
+      </w:fldSimple>
       <w:r>
         <w:t>. Potwierdzenie wygenerowania plików klas</w:t>
       </w:r>
@@ -37198,24 +37090,14 @@
       <w:r>
         <w:t>Diagram klas 14.</w:t>
       </w:r>
-      <w:r>
-        <w:fldChar w:fldCharType="begin"/>
-      </w:r>
-      <w:r>
-        <w:instrText xml:space="preserve"> SEQ Diagram_klas_14. \* ARABIC </w:instrText>
-      </w:r>
-      <w:r>
-        <w:fldChar w:fldCharType="separate"/>
-      </w:r>
-      <w:r>
-        <w:rPr>
-          <w:noProof/>
-        </w:rPr>
-        <w:t>2</w:t>
-      </w:r>
-      <w:r>
-        <w:fldChar w:fldCharType="end"/>
-      </w:r>
+      <w:fldSimple w:instr=" SEQ Diagram_klas_14. \* ARABIC ">
+        <w:r>
+          <w:rPr>
+            <w:noProof/>
+          </w:rPr>
+          <w:t>2</w:t>
+        </w:r>
+      </w:fldSimple>
       <w:r>
         <w:t>. Moduł obsługujący klientów i sprzedawców. Opracował: Szymon Makowski</w:t>
       </w:r>
@@ -37830,18 +37712,6 @@
           </w:p>
           <w:p>
             <w:pPr>
-              <w:widowControl w:val="0"/>
-              <w:spacing w:line="240" w:lineRule="auto"/>
-            </w:pPr>
-            <w:r>
-              <w:t xml:space="preserve">DO </w:t>
-            </w:r>
-            <w:r>
-              <w:t>ZROBIENIA</w:t>
-            </w:r>
-          </w:p>
-          <w:p>
-            <w:pPr>
               <w:pStyle w:val="Akapitzlist"/>
               <w:widowControl w:val="0"/>
               <w:numPr>
@@ -37851,11 +37721,17 @@
               <w:spacing w:line="240" w:lineRule="auto"/>
             </w:pPr>
             <w:r>
-              <w:t xml:space="preserve">Usunięcie z diagramu czynności </w:t>
+              <w:t>Usunięto z diagramów aktywności</w:t>
+            </w:r>
+            <w:r>
+              <w:t xml:space="preserve"> </w:t>
+            </w:r>
+            <w:r>
+              <w:t xml:space="preserve">zbędne </w:t>
             </w:r>
             <w:proofErr w:type="spellStart"/>
             <w:r>
-              <w:t>forków</w:t>
+              <w:t>forki</w:t>
             </w:r>
             <w:proofErr w:type="spellEnd"/>
             <w:r>
@@ -37863,9 +37739,21 @@
             </w:r>
             <w:proofErr w:type="spellStart"/>
             <w:r>
-              <w:t>joinów</w:t>
+              <w:t>joiny</w:t>
             </w:r>
             <w:proofErr w:type="spellEnd"/>
+          </w:p>
+          <w:p>
+            <w:pPr>
+              <w:widowControl w:val="0"/>
+              <w:spacing w:line="240" w:lineRule="auto"/>
+            </w:pPr>
+            <w:r>
+              <w:t xml:space="preserve">DO </w:t>
+            </w:r>
+            <w:r>
+              <w:t>ZROBIENIA</w:t>
+            </w:r>
           </w:p>
           <w:p>
             <w:pPr>
@@ -37891,8 +37779,28 @@
               </w:numPr>
               <w:spacing w:line="240" w:lineRule="auto"/>
             </w:pPr>
+            <w:r>
+              <w:t>Oszacowanie czasu wykonania poszczególnych etapów</w:t>
+            </w:r>
+          </w:p>
+          <w:p>
+            <w:pPr>
+              <w:pStyle w:val="Akapitzlist"/>
+              <w:widowControl w:val="0"/>
+              <w:numPr>
+                <w:ilvl w:val="0"/>
+                <w:numId w:val="11"/>
+              </w:numPr>
+              <w:spacing w:line="240" w:lineRule="auto"/>
+            </w:pPr>
+            <w:r>
+              <w:t>Określenie czasu zakończenia proje</w:t>
+            </w:r>
             <w:bookmarkStart w:id="22" w:name="_GoBack"/>
             <w:bookmarkEnd w:id="22"/>
+            <w:r>
+              <w:t>ktu</w:t>
+            </w:r>
           </w:p>
         </w:tc>
       </w:tr>
@@ -37957,7 +37865,7 @@
       <w:rPr>
         <w:noProof/>
       </w:rPr>
-      <w:t>36</w:t>
+      <w:t>34</w:t>
     </w:r>
     <w:r>
       <w:fldChar w:fldCharType="end"/>
@@ -41782,15 +41690,6 @@
 </file>
 
 <file path=customXml/item1.xml><?xml version="1.0" encoding="utf-8"?>
-<?mso-contentType ?>
-<FormTemplates xmlns="http://schemas.microsoft.com/sharepoint/v3/contenttype/forms">
-  <Display>DocumentLibraryForm</Display>
-  <Edit>DocumentLibraryForm</Edit>
-  <New>DocumentLibraryForm</New>
-</FormTemplates>
-</file>
-
-<file path=customXml/item2.xml><?xml version="1.0" encoding="utf-8"?>
 <ct:contentTypeSchema xmlns:ct="http://schemas.microsoft.com/office/2006/metadata/contentType" xmlns:ma="http://schemas.microsoft.com/office/2006/metadata/properties/metaAttributes" ct:_="" ma:_="" ma:contentTypeName="Dokument" ma:contentTypeID="0x010100620410EA7F820F4C8EF8EB8AB7C96216" ma:contentTypeVersion="5" ma:contentTypeDescription="Utwórz nowy dokument." ma:contentTypeScope="" ma:versionID="c3c41bc92b18f158e93719b7cf624b33">
   <xsd:schema xmlns:xsd="http://www.w3.org/2001/XMLSchema" xmlns:xs="http://www.w3.org/2001/XMLSchema" xmlns:p="http://schemas.microsoft.com/office/2006/metadata/properties" xmlns:ns2="38b83bbd-6ce6-43b0-a47c-c7a93f81f9f0" targetNamespace="http://schemas.microsoft.com/office/2006/metadata/properties" ma:root="true" ma:fieldsID="ea643b755a49e0d047dd98cf0cbb5389" ns2:_="">
     <xsd:import namespace="38b83bbd-6ce6-43b0-a47c-c7a93f81f9f0"/>
@@ -41940,6 +41839,15 @@
 </ct:contentTypeSchema>
 </file>
 
+<file path=customXml/item2.xml><?xml version="1.0" encoding="utf-8"?>
+<?mso-contentType ?>
+<FormTemplates xmlns="http://schemas.microsoft.com/sharepoint/v3/contenttype/forms">
+  <Display>DocumentLibraryForm</Display>
+  <Edit>DocumentLibraryForm</Edit>
+  <New>DocumentLibraryForm</New>
+</FormTemplates>
+</file>
+
 <file path=customXml/item3.xml><?xml version="1.0" encoding="utf-8"?>
 <p:properties xmlns:p="http://schemas.microsoft.com/office/2006/metadata/properties" xmlns:xsi="http://www.w3.org/2001/XMLSchema-instance" xmlns:pc="http://schemas.microsoft.com/office/infopath/2007/PartnerControls">
   <documentManagement>
@@ -41953,14 +41861,6 @@
 </file>
 
 <file path=customXml/itemProps1.xml><?xml version="1.0" encoding="utf-8"?>
-<ds:datastoreItem xmlns:ds="http://schemas.openxmlformats.org/officeDocument/2006/customXml" ds:itemID="{75036B75-0884-4FC1-8B31-AEE5AE4D2276}">
-  <ds:schemaRefs>
-    <ds:schemaRef ds:uri="http://schemas.microsoft.com/sharepoint/v3/contenttype/forms"/>
-  </ds:schemaRefs>
-</ds:datastoreItem>
-</file>
-
-<file path=customXml/itemProps2.xml><?xml version="1.0" encoding="utf-8"?>
 <ds:datastoreItem xmlns:ds="http://schemas.openxmlformats.org/officeDocument/2006/customXml" ds:itemID="{FB59699F-9464-4F56-BEB4-A97F0DD2B147}">
   <ds:schemaRefs>
     <ds:schemaRef ds:uri="http://schemas.microsoft.com/office/2006/metadata/contentType"/>
@@ -41978,6 +41878,14 @@
 </ds:datastoreItem>
 </file>
 
+<file path=customXml/itemProps2.xml><?xml version="1.0" encoding="utf-8"?>
+<ds:datastoreItem xmlns:ds="http://schemas.openxmlformats.org/officeDocument/2006/customXml" ds:itemID="{75036B75-0884-4FC1-8B31-AEE5AE4D2276}">
+  <ds:schemaRefs>
+    <ds:schemaRef ds:uri="http://schemas.microsoft.com/sharepoint/v3/contenttype/forms"/>
+  </ds:schemaRefs>
+</ds:datastoreItem>
+</file>
+
 <file path=customXml/itemProps3.xml><?xml version="1.0" encoding="utf-8"?>
 <ds:datastoreItem xmlns:ds="http://schemas.openxmlformats.org/officeDocument/2006/customXml" ds:itemID="{3BB475E4-11DA-4440-887A-22111CC0AD7A}">
   <ds:schemaRefs>
@@ -41989,7 +41897,7 @@
 </file>
 
 <file path=customXml/itemProps4.xml><?xml version="1.0" encoding="utf-8"?>
-<ds:datastoreItem xmlns:ds="http://schemas.openxmlformats.org/officeDocument/2006/customXml" ds:itemID="{EC6E16C0-0864-44A7-8648-129F044A1C4A}">
+<ds:datastoreItem xmlns:ds="http://schemas.openxmlformats.org/officeDocument/2006/customXml" ds:itemID="{2B571646-AA5C-4129-9F72-0A81F68922C0}">
   <ds:schemaRefs>
     <ds:schemaRef ds:uri="http://schemas.openxmlformats.org/officeDocument/2006/bibliography"/>
   </ds:schemaRefs>

</xml_diff>